<commit_message>
load users and delete user
</commit_message>
<xml_diff>
--- a/Project Note.docx
+++ b/Project Note.docx
@@ -76,9 +76,533 @@
       </w:r>
     </w:p>
     <w:p>
+      <w:r>
+        <w:t xml:space="preserve">in </w:t>
+      </w:r>
+      <w:proofErr w:type="spellStart"/>
+      <w:r>
+        <w:t>multer</w:t>
+      </w:r>
+      <w:proofErr w:type="spellEnd"/>
+      <w:r>
+        <w:t xml:space="preserve">: </w:t>
+      </w:r>
+      <w:proofErr w:type="spellStart"/>
+      <w:proofErr w:type="gramStart"/>
+      <w:r>
+        <w:t>upload.any</w:t>
+      </w:r>
+      <w:proofErr w:type="spellEnd"/>
+      <w:r>
+        <w:t>(</w:t>
+      </w:r>
+      <w:proofErr w:type="gramEnd"/>
+      <w:r>
+        <w:t>) for all the form input field like text, image, etc.</w:t>
+      </w:r>
+      <w:r>
+        <w:t xml:space="preserve"> </w:t>
+      </w:r>
+      <w:proofErr w:type="spellStart"/>
+      <w:r>
+        <w:t>req.files</w:t>
+      </w:r>
+      <w:proofErr w:type="spellEnd"/>
+      <w:r>
+        <w:t xml:space="preserve"> and </w:t>
+      </w:r>
+      <w:proofErr w:type="spellStart"/>
+      <w:r>
+        <w:t>req.body</w:t>
+      </w:r>
+      <w:proofErr w:type="spellEnd"/>
+      <w:r>
+        <w:t xml:space="preserve"> we get data.</w:t>
+      </w:r>
+      <w:r>
+        <w:t xml:space="preserve"> When we will get an error inside uploader function by passing </w:t>
+      </w:r>
+      <w:proofErr w:type="spellStart"/>
+      <w:r>
+        <w:t>createError</w:t>
+      </w:r>
+      <w:proofErr w:type="spellEnd"/>
+      <w:r>
+        <w:t xml:space="preserve"> function. The error will go the default express error middleware handler.</w:t>
+      </w:r>
+      <w:r>
+        <w:t xml:space="preserve"> But we want to handle this error inside avatars upload function. </w:t>
+      </w:r>
+      <w:r>
+        <w:t xml:space="preserve">So we call the next middleware </w:t>
+      </w:r>
+      <w:proofErr w:type="spellStart"/>
+      <w:proofErr w:type="gramStart"/>
+      <w:r>
+        <w:t>upload.any</w:t>
+      </w:r>
+      <w:proofErr w:type="spellEnd"/>
+      <w:r>
+        <w:t>(</w:t>
+      </w:r>
+      <w:proofErr w:type="gramEnd"/>
+      <w:r>
+        <w:t>)()(req, res, err) =&gt; {}</w:t>
+      </w:r>
+      <w:r>
+        <w:t xml:space="preserve"> now here we can handle the error.</w:t>
+      </w:r>
+    </w:p>
+    <w:p>
+      <w:r>
+        <w:rPr>
+          <w:b/>
+          <w:bCs/>
+        </w:rPr>
+        <w:t xml:space="preserve">Express-validator: </w:t>
+      </w:r>
+      <w:r>
+        <w:t xml:space="preserve">using </w:t>
+      </w:r>
+      <w:r>
+        <w:t>express validator method</w:t>
+      </w:r>
+      <w:r>
+        <w:t xml:space="preserve"> </w:t>
+      </w:r>
+      <w:proofErr w:type="gramStart"/>
+      <w:r>
+        <w:t>check(</w:t>
+      </w:r>
+      <w:proofErr w:type="gramEnd"/>
+      <w:r>
+        <w:t>) by chaining</w:t>
+      </w:r>
+    </w:p>
+    <w:p>
+      <w:pPr>
+        <w:shd w:val="clear" w:color="auto" w:fill="1F1F1F"/>
+        <w:spacing w:before="0" w:after="0" w:line="360" w:lineRule="atLeast"/>
+        <w:rPr>
+          <w:rFonts w:ascii="Consolas" w:eastAsia="Times New Roman" w:hAnsi="Consolas" w:cs="Times New Roman"/>
+          <w:color w:val="CCCCCC"/>
+          <w:sz w:val="27"/>
+          <w:szCs w:val="27"/>
+        </w:rPr>
+      </w:pPr>
+      <w:r>
+        <w:rPr>
+          <w:rFonts w:ascii="Consolas" w:eastAsia="Times New Roman" w:hAnsi="Consolas" w:cs="Times New Roman"/>
+          <w:color w:val="6A9955"/>
+          <w:sz w:val="27"/>
+          <w:szCs w:val="27"/>
+        </w:rPr>
+        <w:t>/</w:t>
+      </w:r>
+      <w:proofErr w:type="gramStart"/>
+      <w:r>
+        <w:rPr>
+          <w:rFonts w:ascii="Consolas" w:eastAsia="Times New Roman" w:hAnsi="Consolas" w:cs="Times New Roman"/>
+          <w:color w:val="6A9955"/>
+          <w:sz w:val="27"/>
+          <w:szCs w:val="27"/>
+        </w:rPr>
+        <w:t>/  ADD</w:t>
+      </w:r>
+      <w:proofErr w:type="gramEnd"/>
+      <w:r>
+        <w:rPr>
+          <w:rFonts w:ascii="Consolas" w:eastAsia="Times New Roman" w:hAnsi="Consolas" w:cs="Times New Roman"/>
+          <w:color w:val="6A9955"/>
+          <w:sz w:val="27"/>
+          <w:szCs w:val="27"/>
+        </w:rPr>
+        <w:t xml:space="preserve"> A USER</w:t>
+      </w:r>
+    </w:p>
+    <w:p>
+      <w:pPr>
+        <w:shd w:val="clear" w:color="auto" w:fill="1F1F1F"/>
+        <w:spacing w:before="0" w:after="0" w:line="360" w:lineRule="atLeast"/>
+        <w:rPr>
+          <w:rFonts w:ascii="Consolas" w:eastAsia="Times New Roman" w:hAnsi="Consolas" w:cs="Times New Roman"/>
+          <w:color w:val="CCCCCC"/>
+          <w:sz w:val="27"/>
+          <w:szCs w:val="27"/>
+        </w:rPr>
+      </w:pPr>
+      <w:proofErr w:type="spellStart"/>
+      <w:proofErr w:type="gramStart"/>
+      <w:r>
+        <w:rPr>
+          <w:rFonts w:ascii="Consolas" w:eastAsia="Times New Roman" w:hAnsi="Consolas" w:cs="Times New Roman"/>
+          <w:color w:val="4FC1FF"/>
+          <w:sz w:val="27"/>
+          <w:szCs w:val="27"/>
+        </w:rPr>
+        <w:t>router</w:t>
+      </w:r>
+      <w:r>
+        <w:rPr>
+          <w:rFonts w:ascii="Consolas" w:eastAsia="Times New Roman" w:hAnsi="Consolas" w:cs="Times New Roman"/>
+          <w:color w:val="CCCCCC"/>
+          <w:sz w:val="27"/>
+          <w:szCs w:val="27"/>
+        </w:rPr>
+        <w:t>.</w:t>
+      </w:r>
+      <w:r>
+        <w:rPr>
+          <w:rFonts w:ascii="Consolas" w:eastAsia="Times New Roman" w:hAnsi="Consolas" w:cs="Times New Roman"/>
+          <w:color w:val="DCDCAA"/>
+          <w:sz w:val="27"/>
+          <w:szCs w:val="27"/>
+        </w:rPr>
+        <w:t>post</w:t>
+      </w:r>
+      <w:proofErr w:type="spellEnd"/>
+      <w:r>
+        <w:rPr>
+          <w:rFonts w:ascii="Consolas" w:eastAsia="Times New Roman" w:hAnsi="Consolas" w:cs="Times New Roman"/>
+          <w:color w:val="CCCCCC"/>
+          <w:sz w:val="27"/>
+          <w:szCs w:val="27"/>
+        </w:rPr>
+        <w:t>(</w:t>
+      </w:r>
+      <w:proofErr w:type="gramEnd"/>
+      <w:r>
+        <w:rPr>
+          <w:rFonts w:ascii="Consolas" w:eastAsia="Times New Roman" w:hAnsi="Consolas" w:cs="Times New Roman"/>
+          <w:color w:val="CE9178"/>
+          <w:sz w:val="27"/>
+          <w:szCs w:val="27"/>
+        </w:rPr>
+        <w:t>"/"</w:t>
+      </w:r>
+      <w:r>
+        <w:rPr>
+          <w:rFonts w:ascii="Consolas" w:eastAsia="Times New Roman" w:hAnsi="Consolas" w:cs="Times New Roman"/>
+          <w:color w:val="CCCCCC"/>
+          <w:sz w:val="27"/>
+          <w:szCs w:val="27"/>
+        </w:rPr>
+        <w:t xml:space="preserve">, </w:t>
+      </w:r>
+      <w:proofErr w:type="spellStart"/>
+      <w:r>
+        <w:rPr>
+          <w:rFonts w:ascii="Consolas" w:eastAsia="Times New Roman" w:hAnsi="Consolas" w:cs="Times New Roman"/>
+          <w:color w:val="DCDCAA"/>
+          <w:sz w:val="27"/>
+          <w:szCs w:val="27"/>
+        </w:rPr>
+        <w:t>avatarUpload</w:t>
+      </w:r>
+      <w:proofErr w:type="spellEnd"/>
+      <w:r>
+        <w:rPr>
+          <w:rFonts w:ascii="Consolas" w:eastAsia="Times New Roman" w:hAnsi="Consolas" w:cs="Times New Roman"/>
+          <w:color w:val="CCCCCC"/>
+          <w:sz w:val="27"/>
+          <w:szCs w:val="27"/>
+        </w:rPr>
+        <w:t>, [</w:t>
+      </w:r>
+    </w:p>
+    <w:p>
+      <w:pPr>
+        <w:shd w:val="clear" w:color="auto" w:fill="1F1F1F"/>
+        <w:spacing w:before="0" w:after="0" w:line="360" w:lineRule="atLeast"/>
+        <w:rPr>
+          <w:rFonts w:ascii="Consolas" w:eastAsia="Times New Roman" w:hAnsi="Consolas" w:cs="Times New Roman"/>
+          <w:color w:val="CCCCCC"/>
+          <w:sz w:val="27"/>
+          <w:szCs w:val="27"/>
+        </w:rPr>
+      </w:pPr>
+      <w:r>
+        <w:rPr>
+          <w:rFonts w:ascii="Consolas" w:eastAsia="Times New Roman" w:hAnsi="Consolas" w:cs="Times New Roman"/>
+          <w:color w:val="CCCCCC"/>
+          <w:sz w:val="27"/>
+          <w:szCs w:val="27"/>
+        </w:rPr>
+        <w:t xml:space="preserve">  </w:t>
+      </w:r>
+      <w:r>
+        <w:rPr>
+          <w:rFonts w:ascii="Consolas" w:eastAsia="Times New Roman" w:hAnsi="Consolas" w:cs="Times New Roman"/>
+          <w:color w:val="DCDCAA"/>
+          <w:sz w:val="27"/>
+          <w:szCs w:val="27"/>
+        </w:rPr>
+        <w:t>check</w:t>
+      </w:r>
+      <w:r>
+        <w:rPr>
+          <w:rFonts w:ascii="Consolas" w:eastAsia="Times New Roman" w:hAnsi="Consolas" w:cs="Times New Roman"/>
+          <w:color w:val="CCCCCC"/>
+          <w:sz w:val="27"/>
+          <w:szCs w:val="27"/>
+        </w:rPr>
+        <w:t>(</w:t>
+      </w:r>
+      <w:r>
+        <w:rPr>
+          <w:rFonts w:ascii="Consolas" w:eastAsia="Times New Roman" w:hAnsi="Consolas" w:cs="Times New Roman"/>
+          <w:color w:val="CE9178"/>
+          <w:sz w:val="27"/>
+          <w:szCs w:val="27"/>
+        </w:rPr>
+        <w:t>"name"</w:t>
+      </w:r>
+      <w:proofErr w:type="gramStart"/>
+      <w:r>
+        <w:rPr>
+          <w:rFonts w:ascii="Consolas" w:eastAsia="Times New Roman" w:hAnsi="Consolas" w:cs="Times New Roman"/>
+          <w:color w:val="CCCCCC"/>
+          <w:sz w:val="27"/>
+          <w:szCs w:val="27"/>
+        </w:rPr>
+        <w:t>).</w:t>
+      </w:r>
+      <w:proofErr w:type="spellStart"/>
+      <w:r>
+        <w:rPr>
+          <w:rFonts w:ascii="Consolas" w:eastAsia="Times New Roman" w:hAnsi="Consolas" w:cs="Times New Roman"/>
+          <w:color w:val="DCDCAA"/>
+          <w:sz w:val="27"/>
+          <w:szCs w:val="27"/>
+        </w:rPr>
+        <w:t>isLength</w:t>
+      </w:r>
+      <w:proofErr w:type="spellEnd"/>
+      <w:proofErr w:type="gramEnd"/>
+      <w:r>
+        <w:rPr>
+          <w:rFonts w:ascii="Consolas" w:eastAsia="Times New Roman" w:hAnsi="Consolas" w:cs="Times New Roman"/>
+          <w:color w:val="CCCCCC"/>
+          <w:sz w:val="27"/>
+          <w:szCs w:val="27"/>
+        </w:rPr>
+        <w:t xml:space="preserve">({ </w:t>
+      </w:r>
+      <w:r>
+        <w:rPr>
+          <w:rFonts w:ascii="Consolas" w:eastAsia="Times New Roman" w:hAnsi="Consolas" w:cs="Times New Roman"/>
+          <w:color w:val="9CDCFE"/>
+          <w:sz w:val="27"/>
+          <w:szCs w:val="27"/>
+        </w:rPr>
+        <w:t>min:</w:t>
+      </w:r>
+      <w:r>
+        <w:rPr>
+          <w:rFonts w:ascii="Consolas" w:eastAsia="Times New Roman" w:hAnsi="Consolas" w:cs="Times New Roman"/>
+          <w:color w:val="CCCCCC"/>
+          <w:sz w:val="27"/>
+          <w:szCs w:val="27"/>
+        </w:rPr>
+        <w:t xml:space="preserve"> </w:t>
+      </w:r>
+      <w:r>
+        <w:rPr>
+          <w:rFonts w:ascii="Consolas" w:eastAsia="Times New Roman" w:hAnsi="Consolas" w:cs="Times New Roman"/>
+          <w:color w:val="B5CEA8"/>
+          <w:sz w:val="27"/>
+          <w:szCs w:val="27"/>
+        </w:rPr>
+        <w:t>1</w:t>
+      </w:r>
+      <w:r>
+        <w:rPr>
+          <w:rFonts w:ascii="Consolas" w:eastAsia="Times New Roman" w:hAnsi="Consolas" w:cs="Times New Roman"/>
+          <w:color w:val="CCCCCC"/>
+          <w:sz w:val="27"/>
+          <w:szCs w:val="27"/>
+        </w:rPr>
+        <w:t xml:space="preserve"> }),</w:t>
+      </w:r>
+    </w:p>
+    <w:p>
+      <w:pPr>
+        <w:shd w:val="clear" w:color="auto" w:fill="1F1F1F"/>
+        <w:spacing w:before="0" w:after="0" w:line="360" w:lineRule="atLeast"/>
+        <w:rPr>
+          <w:rFonts w:ascii="Consolas" w:eastAsia="Times New Roman" w:hAnsi="Consolas" w:cs="Times New Roman"/>
+          <w:color w:val="CCCCCC"/>
+          <w:sz w:val="27"/>
+          <w:szCs w:val="27"/>
+        </w:rPr>
+      </w:pPr>
+      <w:r>
+        <w:rPr>
+          <w:rFonts w:ascii="Consolas" w:eastAsia="Times New Roman" w:hAnsi="Consolas" w:cs="Times New Roman"/>
+          <w:color w:val="CCCCCC"/>
+          <w:sz w:val="27"/>
+          <w:szCs w:val="27"/>
+        </w:rPr>
+        <w:t xml:space="preserve">  </w:t>
+      </w:r>
+      <w:r>
+        <w:rPr>
+          <w:rFonts w:ascii="Consolas" w:eastAsia="Times New Roman" w:hAnsi="Consolas" w:cs="Times New Roman"/>
+          <w:color w:val="DCDCAA"/>
+          <w:sz w:val="27"/>
+          <w:szCs w:val="27"/>
+        </w:rPr>
+        <w:t>check</w:t>
+      </w:r>
+      <w:r>
+        <w:rPr>
+          <w:rFonts w:ascii="Consolas" w:eastAsia="Times New Roman" w:hAnsi="Consolas" w:cs="Times New Roman"/>
+          <w:color w:val="CCCCCC"/>
+          <w:sz w:val="27"/>
+          <w:szCs w:val="27"/>
+        </w:rPr>
+        <w:t>(</w:t>
+      </w:r>
+      <w:r>
+        <w:rPr>
+          <w:rFonts w:ascii="Consolas" w:eastAsia="Times New Roman" w:hAnsi="Consolas" w:cs="Times New Roman"/>
+          <w:color w:val="CE9178"/>
+          <w:sz w:val="27"/>
+          <w:szCs w:val="27"/>
+        </w:rPr>
+        <w:t>"email"</w:t>
+      </w:r>
+      <w:proofErr w:type="gramStart"/>
+      <w:r>
+        <w:rPr>
+          <w:rFonts w:ascii="Consolas" w:eastAsia="Times New Roman" w:hAnsi="Consolas" w:cs="Times New Roman"/>
+          <w:color w:val="CCCCCC"/>
+          <w:sz w:val="27"/>
+          <w:szCs w:val="27"/>
+        </w:rPr>
+        <w:t>).</w:t>
+      </w:r>
+      <w:proofErr w:type="spellStart"/>
+      <w:r>
+        <w:rPr>
+          <w:rFonts w:ascii="Consolas" w:eastAsia="Times New Roman" w:hAnsi="Consolas" w:cs="Times New Roman"/>
+          <w:color w:val="DCDCAA"/>
+          <w:sz w:val="27"/>
+          <w:szCs w:val="27"/>
+        </w:rPr>
+        <w:t>isEmail</w:t>
+      </w:r>
+      <w:proofErr w:type="spellEnd"/>
+      <w:proofErr w:type="gramEnd"/>
+      <w:r>
+        <w:rPr>
+          <w:rFonts w:ascii="Consolas" w:eastAsia="Times New Roman" w:hAnsi="Consolas" w:cs="Times New Roman"/>
+          <w:color w:val="CCCCCC"/>
+          <w:sz w:val="27"/>
+          <w:szCs w:val="27"/>
+        </w:rPr>
+        <w:t>(),</w:t>
+      </w:r>
+    </w:p>
+    <w:p>
+      <w:pPr>
+        <w:shd w:val="clear" w:color="auto" w:fill="1F1F1F"/>
+        <w:spacing w:before="0" w:after="0" w:line="360" w:lineRule="atLeast"/>
+        <w:rPr>
+          <w:rFonts w:ascii="Consolas" w:eastAsia="Times New Roman" w:hAnsi="Consolas" w:cs="Times New Roman"/>
+          <w:color w:val="CCCCCC"/>
+          <w:sz w:val="27"/>
+          <w:szCs w:val="27"/>
+        </w:rPr>
+      </w:pPr>
+      <w:r>
+        <w:rPr>
+          <w:rFonts w:ascii="Consolas" w:eastAsia="Times New Roman" w:hAnsi="Consolas" w:cs="Times New Roman"/>
+          <w:color w:val="CCCCCC"/>
+          <w:sz w:val="27"/>
+          <w:szCs w:val="27"/>
+        </w:rPr>
+        <w:t>]);</w:t>
+      </w:r>
+    </w:p>
+    <w:p>
+      <w:pPr>
+        <w:shd w:val="clear" w:color="auto" w:fill="1F1F1F"/>
+        <w:spacing w:before="0" w:after="0" w:line="360" w:lineRule="atLeast"/>
+        <w:rPr>
+          <w:rFonts w:ascii="Consolas" w:eastAsia="Times New Roman" w:hAnsi="Consolas" w:cs="Times New Roman"/>
+          <w:color w:val="CCCCCC"/>
+          <w:sz w:val="27"/>
+          <w:szCs w:val="27"/>
+        </w:rPr>
+      </w:pPr>
+    </w:p>
+    <w:p>
+      <w:r>
+        <w:t>We know that we can run single middleware by separating a command each other. or we can pass array of middleware.</w:t>
+      </w:r>
+      <w:r>
+        <w:t xml:space="preserve"> So in above code we pass array of </w:t>
+      </w:r>
+      <w:proofErr w:type="gramStart"/>
+      <w:r>
+        <w:t>check(</w:t>
+      </w:r>
+      <w:proofErr w:type="gramEnd"/>
+      <w:r>
+        <w:t xml:space="preserve">) middleware. This is express middleware. </w:t>
+      </w:r>
+      <w:r>
+        <w:t>Express handle this middleware.</w:t>
+      </w:r>
+      <w:r>
+        <w:t xml:space="preserve"> By chaining this </w:t>
+      </w:r>
+      <w:proofErr w:type="gramStart"/>
+      <w:r>
+        <w:t>check(</w:t>
+      </w:r>
+      <w:proofErr w:type="gramEnd"/>
+      <w:r>
+        <w:t>) middleware function we can validate each input field or anything.</w:t>
+      </w:r>
+    </w:p>
+    <w:p>
+      <w:r>
+        <w:rPr>
+          <w:b/>
+          <w:bCs/>
+        </w:rPr>
+        <w:t xml:space="preserve">Note: </w:t>
+      </w:r>
+      <w:r>
+        <w:t xml:space="preserve">if we have 10 or more input field and If we validate like above way then our router will be </w:t>
+      </w:r>
+      <w:proofErr w:type="gramStart"/>
+      <w:r>
+        <w:t>more large</w:t>
+      </w:r>
+      <w:proofErr w:type="gramEnd"/>
+      <w:r>
+        <w:t>. It looks like bad.</w:t>
+      </w:r>
+      <w:r>
+        <w:t xml:space="preserve"> </w:t>
+      </w:r>
+      <w:proofErr w:type="gramStart"/>
+      <w:r>
+        <w:t>So</w:t>
+      </w:r>
+      <w:proofErr w:type="gramEnd"/>
+      <w:r>
+        <w:t xml:space="preserve"> we can do one thing is that we can make array of this middleware in others file and import this middleware into here. Then our route looks like awesome and cleaner.</w:t>
+      </w:r>
+    </w:p>
+    <w:p>
       <w:bookmarkStart w:id="0" w:name="_GoBack"/>
       <w:bookmarkEnd w:id="0"/>
     </w:p>
+    <w:p/>
     <w:sectPr>
       <w:pgSz w:w="12240" w:h="15840"/>
       <w:pgMar w:top="1440" w:right="1440" w:bottom="1440" w:left="1440" w:header="720" w:footer="720" w:gutter="0"/>

</xml_diff>